<commit_message>
Dan commit to catchup
</commit_message>
<xml_diff>
--- a/Documentation.docx
+++ b/Documentation.docx
@@ -18,7 +18,12 @@
     </w:p>
     <w:p>
       <w:r>
-        <w:t xml:space="preserve">The "Thing" is composed of two different class types, Business and DataIO, </w:t>
+        <w:t>The CCSP Data Management Process</w:t>
+      </w:r>
+      <w:bookmarkStart w:id="0" w:name="_GoBack"/>
+      <w:bookmarkEnd w:id="0"/>
+      <w:r>
+        <w:t xml:space="preserve"> is composed of two different class types, Business and DataIO, </w:t>
       </w:r>
       <w:r>
         <w:t>and the User Interface.</w:t>
@@ -76,7 +81,6 @@
         <w:t>Insert figure here</w:t>
       </w:r>
     </w:p>
-    <w:p/>
     <w:p>
       <w:r>
         <w:t xml:space="preserve">Model </w:t>
@@ -96,47 +100,143 @@
     <w:p>
       <w:r>
         <w:rPr>
-          <w:b/>
+          <w:noProof/>
         </w:rPr>
-        <w:t xml:space="preserve">Insert figure from </w:t>
-      </w:r>
-      <w:proofErr w:type="spellStart"/>
+        <w:drawing>
+          <wp:inline distT="0" distB="0" distL="0" distR="0" wp14:anchorId="539AA610" wp14:editId="1D910D9A">
+            <wp:extent cx="5943600" cy="4192270"/>
+            <wp:effectExtent l="0" t="0" r="0" b="0"/>
+            <wp:docPr id="1" name="Picture 1"/>
+            <wp:cNvGraphicFramePr>
+              <a:graphicFrameLocks xmlns:a="http://schemas.openxmlformats.org/drawingml/2006/main" noChangeAspect="1"/>
+            </wp:cNvGraphicFramePr>
+            <a:graphic xmlns:a="http://schemas.openxmlformats.org/drawingml/2006/main">
+              <a:graphicData uri="http://schemas.openxmlformats.org/drawingml/2006/picture">
+                <pic:pic xmlns:pic="http://schemas.openxmlformats.org/drawingml/2006/picture">
+                  <pic:nvPicPr>
+                    <pic:cNvPr id="1" name=""/>
+                    <pic:cNvPicPr/>
+                  </pic:nvPicPr>
+                  <pic:blipFill>
+                    <a:blip r:embed="rId4"/>
+                    <a:stretch>
+                      <a:fillRect/>
+                    </a:stretch>
+                  </pic:blipFill>
+                  <pic:spPr>
+                    <a:xfrm>
+                      <a:off x="0" y="0"/>
+                      <a:ext cx="5943600" cy="4192270"/>
+                    </a:xfrm>
+                    <a:prstGeom prst="rect">
+                      <a:avLst/>
+                    </a:prstGeom>
+                  </pic:spPr>
+                </pic:pic>
+              </a:graphicData>
+            </a:graphic>
+          </wp:inline>
+        </w:drawing>
+      </w:r>
+    </w:p>
+    <w:p>
       <w:r>
         <w:rPr>
-          <w:b/>
+          <w:noProof/>
         </w:rPr>
-        <w:t>dan</w:t>
-      </w:r>
-      <w:proofErr w:type="spellEnd"/>
+        <w:lastRenderedPageBreak/>
+        <w:drawing>
+          <wp:inline distT="0" distB="0" distL="0" distR="0" wp14:anchorId="173D387F" wp14:editId="01D2E13F">
+            <wp:extent cx="5943600" cy="4780280"/>
+            <wp:effectExtent l="0" t="0" r="0" b="1270"/>
+            <wp:docPr id="2" name="Picture 2"/>
+            <wp:cNvGraphicFramePr>
+              <a:graphicFrameLocks xmlns:a="http://schemas.openxmlformats.org/drawingml/2006/main" noChangeAspect="1"/>
+            </wp:cNvGraphicFramePr>
+            <a:graphic xmlns:a="http://schemas.openxmlformats.org/drawingml/2006/main">
+              <a:graphicData uri="http://schemas.openxmlformats.org/drawingml/2006/picture">
+                <pic:pic xmlns:pic="http://schemas.openxmlformats.org/drawingml/2006/picture">
+                  <pic:nvPicPr>
+                    <pic:cNvPr id="1" name=""/>
+                    <pic:cNvPicPr/>
+                  </pic:nvPicPr>
+                  <pic:blipFill>
+                    <a:blip r:embed="rId5"/>
+                    <a:stretch>
+                      <a:fillRect/>
+                    </a:stretch>
+                  </pic:blipFill>
+                  <pic:spPr>
+                    <a:xfrm>
+                      <a:off x="0" y="0"/>
+                      <a:ext cx="5943600" cy="4780280"/>
+                    </a:xfrm>
+                    <a:prstGeom prst="rect">
+                      <a:avLst/>
+                    </a:prstGeom>
+                  </pic:spPr>
+                </pic:pic>
+              </a:graphicData>
+            </a:graphic>
+          </wp:inline>
+        </w:drawing>
+      </w:r>
+    </w:p>
+    <w:p>
+      <w:r>
+        <w:t>What to pass on for user testing (tool box with short description on how it works)</w:t>
+      </w:r>
+    </w:p>
+    <w:p>
+      <w:r>
+        <w:t>Application: User interface to allow users to register EMGAATS models from Arc Toolbox</w:t>
+      </w:r>
+      <w:r>
+        <w:t xml:space="preserve"> and places the results in the RRAD</w:t>
+      </w:r>
+    </w:p>
+    <w:p>
       <w:r>
         <w:rPr>
-          <w:b/>
+          <w:noProof/>
         </w:rPr>
-        <w:t xml:space="preserve"> for database schema</w:t>
-      </w:r>
-    </w:p>
-    <w:p>
-      <w:r>
-        <w:t>What to pass on for user testing (tool box with short description on how it works)</w:t>
-      </w:r>
-    </w:p>
-    <w:p>
-      <w:r>
-        <w:t>Application: User interface to allow users to register EMGAATS models from Arc Toolbox</w:t>
-      </w:r>
-      <w:r>
-        <w:t xml:space="preserve"> and places the results in the RRAD</w:t>
-      </w:r>
-    </w:p>
-    <w:p>
-      <w:r>
-        <w:rPr>
-          <w:b/>
-        </w:rPr>
-        <w:t>Insert screen shot of tool</w:t>
-      </w:r>
-      <w:bookmarkStart w:id="0" w:name="_GoBack"/>
-      <w:bookmarkEnd w:id="0"/>
+        <w:lastRenderedPageBreak/>
+        <w:drawing>
+          <wp:inline distT="0" distB="0" distL="0" distR="0" wp14:anchorId="7276921F" wp14:editId="3FC7C340">
+            <wp:extent cx="5943600" cy="5579110"/>
+            <wp:effectExtent l="0" t="0" r="0" b="2540"/>
+            <wp:docPr id="3" name="Picture 3"/>
+            <wp:cNvGraphicFramePr>
+              <a:graphicFrameLocks xmlns:a="http://schemas.openxmlformats.org/drawingml/2006/main" noChangeAspect="1"/>
+            </wp:cNvGraphicFramePr>
+            <a:graphic xmlns:a="http://schemas.openxmlformats.org/drawingml/2006/main">
+              <a:graphicData uri="http://schemas.openxmlformats.org/drawingml/2006/picture">
+                <pic:pic xmlns:pic="http://schemas.openxmlformats.org/drawingml/2006/picture">
+                  <pic:nvPicPr>
+                    <pic:cNvPr id="1" name=""/>
+                    <pic:cNvPicPr/>
+                  </pic:nvPicPr>
+                  <pic:blipFill>
+                    <a:blip r:embed="rId6"/>
+                    <a:stretch>
+                      <a:fillRect/>
+                    </a:stretch>
+                  </pic:blipFill>
+                  <pic:spPr>
+                    <a:xfrm>
+                      <a:off x="0" y="0"/>
+                      <a:ext cx="5943600" cy="5579110"/>
+                    </a:xfrm>
+                    <a:prstGeom prst="rect">
+                      <a:avLst/>
+                    </a:prstGeom>
+                  </pic:spPr>
+                </pic:pic>
+              </a:graphicData>
+            </a:graphic>
+          </wp:inline>
+        </w:drawing>
+      </w:r>
     </w:p>
     <w:p>
       <w:pPr>
@@ -163,7 +263,7 @@
       </w:r>
     </w:p>
     <w:p>
-      <w:hyperlink r:id="rId4" w:history="1">
+      <w:hyperlink r:id="rId7" w:history="1">
         <w:r>
           <w:rPr>
             <w:rStyle w:val="Hyperlink"/>
@@ -180,7 +280,16 @@
     <w:p/>
     <w:p>
       <w:r>
-        <w:t>RRAD:</w:t>
+        <w:t xml:space="preserve">RRAD (Risk Registry Asset Database): repository of both capacity and structural pipe information. Capacity information is derived from models. Structural information is derived from the Rehab database. </w:t>
+      </w:r>
+    </w:p>
+    <w:p/>
+    <w:p>
+      <w:r>
+        <w:t xml:space="preserve">EMGAATS Model Registration Tool: </w:t>
+      </w:r>
+      <w:r>
+        <w:t>Tool registers an EMGAATS model with the Model Catalog and adds associated simulation results to the Risk Registry Asset Database (RRAD).</w:t>
       </w:r>
     </w:p>
     <w:sectPr>

</xml_diff>

<commit_message>
Revert "Dan commit to catchup"
This reverts commit a2ffbfe8e8e1de83e158afb1e91dff7ae5478fd9.
</commit_message>
<xml_diff>
--- a/Documentation.docx
+++ b/Documentation.docx
@@ -18,12 +18,7 @@
     </w:p>
     <w:p>
       <w:r>
-        <w:t>The CCSP Data Management Process</w:t>
-      </w:r>
-      <w:bookmarkStart w:id="0" w:name="_GoBack"/>
-      <w:bookmarkEnd w:id="0"/>
-      <w:r>
-        <w:t xml:space="preserve"> is composed of two different class types, Business and DataIO, </w:t>
+        <w:t xml:space="preserve">The "Thing" is composed of two different class types, Business and DataIO, </w:t>
       </w:r>
       <w:r>
         <w:t>and the User Interface.</w:t>
@@ -81,6 +76,7 @@
         <w:t>Insert figure here</w:t>
       </w:r>
     </w:p>
+    <w:p/>
     <w:p>
       <w:r>
         <w:t xml:space="preserve">Model </w:t>
@@ -100,86 +96,23 @@
     <w:p>
       <w:r>
         <w:rPr>
-          <w:noProof/>
+          <w:b/>
         </w:rPr>
-        <w:drawing>
-          <wp:inline distT="0" distB="0" distL="0" distR="0" wp14:anchorId="539AA610" wp14:editId="1D910D9A">
-            <wp:extent cx="5943600" cy="4192270"/>
-            <wp:effectExtent l="0" t="0" r="0" b="0"/>
-            <wp:docPr id="1" name="Picture 1"/>
-            <wp:cNvGraphicFramePr>
-              <a:graphicFrameLocks xmlns:a="http://schemas.openxmlformats.org/drawingml/2006/main" noChangeAspect="1"/>
-            </wp:cNvGraphicFramePr>
-            <a:graphic xmlns:a="http://schemas.openxmlformats.org/drawingml/2006/main">
-              <a:graphicData uri="http://schemas.openxmlformats.org/drawingml/2006/picture">
-                <pic:pic xmlns:pic="http://schemas.openxmlformats.org/drawingml/2006/picture">
-                  <pic:nvPicPr>
-                    <pic:cNvPr id="1" name=""/>
-                    <pic:cNvPicPr/>
-                  </pic:nvPicPr>
-                  <pic:blipFill>
-                    <a:blip r:embed="rId4"/>
-                    <a:stretch>
-                      <a:fillRect/>
-                    </a:stretch>
-                  </pic:blipFill>
-                  <pic:spPr>
-                    <a:xfrm>
-                      <a:off x="0" y="0"/>
-                      <a:ext cx="5943600" cy="4192270"/>
-                    </a:xfrm>
-                    <a:prstGeom prst="rect">
-                      <a:avLst/>
-                    </a:prstGeom>
-                  </pic:spPr>
-                </pic:pic>
-              </a:graphicData>
-            </a:graphic>
-          </wp:inline>
-        </w:drawing>
-      </w:r>
-    </w:p>
-    <w:p>
+        <w:t xml:space="preserve">Insert figure from </w:t>
+      </w:r>
+      <w:proofErr w:type="spellStart"/>
       <w:r>
         <w:rPr>
-          <w:noProof/>
+          <w:b/>
         </w:rPr>
-        <w:lastRenderedPageBreak/>
-        <w:drawing>
-          <wp:inline distT="0" distB="0" distL="0" distR="0" wp14:anchorId="173D387F" wp14:editId="01D2E13F">
-            <wp:extent cx="5943600" cy="4780280"/>
-            <wp:effectExtent l="0" t="0" r="0" b="1270"/>
-            <wp:docPr id="2" name="Picture 2"/>
-            <wp:cNvGraphicFramePr>
-              <a:graphicFrameLocks xmlns:a="http://schemas.openxmlformats.org/drawingml/2006/main" noChangeAspect="1"/>
-            </wp:cNvGraphicFramePr>
-            <a:graphic xmlns:a="http://schemas.openxmlformats.org/drawingml/2006/main">
-              <a:graphicData uri="http://schemas.openxmlformats.org/drawingml/2006/picture">
-                <pic:pic xmlns:pic="http://schemas.openxmlformats.org/drawingml/2006/picture">
-                  <pic:nvPicPr>
-                    <pic:cNvPr id="1" name=""/>
-                    <pic:cNvPicPr/>
-                  </pic:nvPicPr>
-                  <pic:blipFill>
-                    <a:blip r:embed="rId5"/>
-                    <a:stretch>
-                      <a:fillRect/>
-                    </a:stretch>
-                  </pic:blipFill>
-                  <pic:spPr>
-                    <a:xfrm>
-                      <a:off x="0" y="0"/>
-                      <a:ext cx="5943600" cy="4780280"/>
-                    </a:xfrm>
-                    <a:prstGeom prst="rect">
-                      <a:avLst/>
-                    </a:prstGeom>
-                  </pic:spPr>
-                </pic:pic>
-              </a:graphicData>
-            </a:graphic>
-          </wp:inline>
-        </w:drawing>
+        <w:t>dan</w:t>
+      </w:r>
+      <w:proofErr w:type="spellEnd"/>
+      <w:r>
+        <w:rPr>
+          <w:b/>
+        </w:rPr>
+        <w:t xml:space="preserve"> for database schema</w:t>
       </w:r>
     </w:p>
     <w:p>
@@ -198,45 +131,12 @@
     <w:p>
       <w:r>
         <w:rPr>
-          <w:noProof/>
+          <w:b/>
         </w:rPr>
-        <w:lastRenderedPageBreak/>
-        <w:drawing>
-          <wp:inline distT="0" distB="0" distL="0" distR="0" wp14:anchorId="7276921F" wp14:editId="3FC7C340">
-            <wp:extent cx="5943600" cy="5579110"/>
-            <wp:effectExtent l="0" t="0" r="0" b="2540"/>
-            <wp:docPr id="3" name="Picture 3"/>
-            <wp:cNvGraphicFramePr>
-              <a:graphicFrameLocks xmlns:a="http://schemas.openxmlformats.org/drawingml/2006/main" noChangeAspect="1"/>
-            </wp:cNvGraphicFramePr>
-            <a:graphic xmlns:a="http://schemas.openxmlformats.org/drawingml/2006/main">
-              <a:graphicData uri="http://schemas.openxmlformats.org/drawingml/2006/picture">
-                <pic:pic xmlns:pic="http://schemas.openxmlformats.org/drawingml/2006/picture">
-                  <pic:nvPicPr>
-                    <pic:cNvPr id="1" name=""/>
-                    <pic:cNvPicPr/>
-                  </pic:nvPicPr>
-                  <pic:blipFill>
-                    <a:blip r:embed="rId6"/>
-                    <a:stretch>
-                      <a:fillRect/>
-                    </a:stretch>
-                  </pic:blipFill>
-                  <pic:spPr>
-                    <a:xfrm>
-                      <a:off x="0" y="0"/>
-                      <a:ext cx="5943600" cy="5579110"/>
-                    </a:xfrm>
-                    <a:prstGeom prst="rect">
-                      <a:avLst/>
-                    </a:prstGeom>
-                  </pic:spPr>
-                </pic:pic>
-              </a:graphicData>
-            </a:graphic>
-          </wp:inline>
-        </w:drawing>
-      </w:r>
+        <w:t>Insert screen shot of tool</w:t>
+      </w:r>
+      <w:bookmarkStart w:id="0" w:name="_GoBack"/>
+      <w:bookmarkEnd w:id="0"/>
     </w:p>
     <w:p>
       <w:pPr>
@@ -263,7 +163,7 @@
       </w:r>
     </w:p>
     <w:p>
-      <w:hyperlink r:id="rId7" w:history="1">
+      <w:hyperlink r:id="rId4" w:history="1">
         <w:r>
           <w:rPr>
             <w:rStyle w:val="Hyperlink"/>
@@ -280,16 +180,7 @@
     <w:p/>
     <w:p>
       <w:r>
-        <w:t xml:space="preserve">RRAD (Risk Registry Asset Database): repository of both capacity and structural pipe information. Capacity information is derived from models. Structural information is derived from the Rehab database. </w:t>
-      </w:r>
-    </w:p>
-    <w:p/>
-    <w:p>
-      <w:r>
-        <w:t xml:space="preserve">EMGAATS Model Registration Tool: </w:t>
-      </w:r>
-      <w:r>
-        <w:t>Tool registers an EMGAATS model with the Model Catalog and adds associated simulation results to the Risk Registry Asset Database (RRAD).</w:t>
+        <w:t>RRAD:</w:t>
       </w:r>
     </w:p>
     <w:sectPr>

</xml_diff>